<commit_message>
Updated CRUD and UC Desc to add password
Added UC for updateing passwords and changed old update UCs. Also added
to CRUD analysis.
</commit_message>
<xml_diff>
--- a/Use Case Descriptions.docx
+++ b/Use Case Descriptions.docx
@@ -810,6 +810,9 @@
             <w:pPr>
               <w:spacing w:line="240" w:lineRule="auto"/>
             </w:pPr>
+            <w:r>
+              <w:t>Does not update Password</w:t>
+            </w:r>
           </w:p>
         </w:tc>
       </w:tr>
@@ -6501,10 +6504,7 @@
               <w:t xml:space="preserve">Role </w:t>
             </w:r>
             <w:r>
-              <w:t>Type</w:t>
-            </w:r>
-            <w:r>
-              <w:t xml:space="preserve"> </w:t>
+              <w:t xml:space="preserve">Type </w:t>
             </w:r>
             <w:r>
               <w:t>information is registered</w:t>
@@ -6650,10 +6650,7 @@
               <w:t>Role</w:t>
             </w:r>
             <w:r>
-              <w:t xml:space="preserve"> </w:t>
-            </w:r>
-            <w:r>
-              <w:t>Type</w:t>
+              <w:t xml:space="preserve"> Type</w:t>
             </w:r>
             <w:r>
               <w:t xml:space="preserve"> information exists in database</w:t>
@@ -6811,10 +6808,7 @@
               <w:t>View Role</w:t>
             </w:r>
             <w:r>
-              <w:t xml:space="preserve"> </w:t>
-            </w:r>
-            <w:r>
-              <w:t>Type</w:t>
+              <w:t xml:space="preserve"> Type</w:t>
             </w:r>
           </w:p>
         </w:tc>
@@ -6903,10 +6897,7 @@
               <w:t>Role</w:t>
             </w:r>
             <w:r>
-              <w:t xml:space="preserve"> </w:t>
-            </w:r>
-            <w:r>
-              <w:t>Type</w:t>
+              <w:t xml:space="preserve"> Type</w:t>
             </w:r>
             <w:r>
               <w:t xml:space="preserve"> information is viewed</w:t>
@@ -7016,10 +7007,7 @@
               <w:t>UC1.17 (Role</w:t>
             </w:r>
             <w:r>
-              <w:t xml:space="preserve"> </w:t>
-            </w:r>
-            <w:r>
-              <w:t>Type</w:t>
+              <w:t xml:space="preserve"> Type</w:t>
             </w:r>
             <w:r>
               <w:t xml:space="preserve"> exists in system)</w:t>
@@ -7077,10 +7065,7 @@
               <w:t xml:space="preserve">Role </w:t>
             </w:r>
             <w:r>
-              <w:t>Type</w:t>
-            </w:r>
-            <w:r>
-              <w:t xml:space="preserve"> </w:t>
+              <w:t xml:space="preserve">Type </w:t>
             </w:r>
             <w:r>
               <w:t>information is not changed</w:t>
@@ -7238,10 +7223,7 @@
               <w:t>Update Role</w:t>
             </w:r>
             <w:r>
-              <w:t xml:space="preserve"> </w:t>
-            </w:r>
-            <w:r>
-              <w:t>Type</w:t>
+              <w:t xml:space="preserve"> Type</w:t>
             </w:r>
           </w:p>
         </w:tc>
@@ -7330,10 +7312,7 @@
               <w:t xml:space="preserve">Role </w:t>
             </w:r>
             <w:r>
-              <w:t>Type</w:t>
-            </w:r>
-            <w:r>
-              <w:t xml:space="preserve"> </w:t>
+              <w:t xml:space="preserve">Type </w:t>
             </w:r>
             <w:r>
               <w:t>information is updated</w:t>
@@ -7442,10 +7421,7 @@
               <w:t>UC1.17 (Role</w:t>
             </w:r>
             <w:r>
-              <w:t xml:space="preserve"> </w:t>
-            </w:r>
-            <w:r>
-              <w:t>Type</w:t>
+              <w:t xml:space="preserve"> Type</w:t>
             </w:r>
             <w:r>
               <w:t xml:space="preserve"> exists in system)</w:t>
@@ -7502,10 +7478,7 @@
               <w:t xml:space="preserve">Role </w:t>
             </w:r>
             <w:r>
-              <w:t>Type</w:t>
-            </w:r>
-            <w:r>
-              <w:t xml:space="preserve"> </w:t>
+              <w:t xml:space="preserve">Type </w:t>
             </w:r>
             <w:r>
               <w:t>information is changed and new information saved to system</w:t>
@@ -7663,10 +7636,7 @@
               <w:t>Delete Role</w:t>
             </w:r>
             <w:r>
-              <w:t xml:space="preserve"> </w:t>
-            </w:r>
-            <w:r>
-              <w:t>Type</w:t>
+              <w:t xml:space="preserve"> Type</w:t>
             </w:r>
           </w:p>
         </w:tc>
@@ -7755,10 +7725,7 @@
               <w:t xml:space="preserve">Role </w:t>
             </w:r>
             <w:r>
-              <w:t>Type</w:t>
-            </w:r>
-            <w:r>
-              <w:t xml:space="preserve"> </w:t>
+              <w:t xml:space="preserve">Type </w:t>
             </w:r>
             <w:r>
               <w:t>information is deleted</w:t>
@@ -7867,10 +7834,7 @@
               <w:t xml:space="preserve">UC1.17 (Role </w:t>
             </w:r>
             <w:r>
-              <w:t>Type</w:t>
-            </w:r>
-            <w:r>
-              <w:t xml:space="preserve"> </w:t>
+              <w:t xml:space="preserve">Type </w:t>
             </w:r>
             <w:r>
               <w:t>exists in system)</w:t>
@@ -7927,10 +7891,7 @@
               <w:t xml:space="preserve">Role </w:t>
             </w:r>
             <w:r>
-              <w:t>Type</w:t>
-            </w:r>
-            <w:r>
-              <w:t xml:space="preserve"> </w:t>
+              <w:t xml:space="preserve">Type </w:t>
             </w:r>
             <w:r>
               <w:t>information is removed from system</w:t>
@@ -8093,8 +8054,6 @@
             <w:r>
               <w:t xml:space="preserve"> </w:t>
             </w:r>
-            <w:bookmarkStart w:id="0" w:name="_GoBack"/>
-            <w:bookmarkEnd w:id="0"/>
           </w:p>
         </w:tc>
       </w:tr>
@@ -14304,6 +14263,416 @@
         </w:tc>
       </w:tr>
     </w:tbl>
+    <w:p/>
+    <w:tbl>
+      <w:tblPr>
+        <w:tblStyle w:val="a0"/>
+        <w:tblW w:w="9360" w:type="dxa"/>
+        <w:tblBorders>
+          <w:top w:val="single" w:sz="8" w:space="0" w:color="000000"/>
+          <w:left w:val="single" w:sz="8" w:space="0" w:color="000000"/>
+          <w:bottom w:val="single" w:sz="8" w:space="0" w:color="000000"/>
+          <w:right w:val="single" w:sz="8" w:space="0" w:color="000000"/>
+          <w:insideH w:val="single" w:sz="8" w:space="0" w:color="000000"/>
+          <w:insideV w:val="single" w:sz="8" w:space="0" w:color="000000"/>
+        </w:tblBorders>
+        <w:tblLayout w:type="fixed"/>
+        <w:tblLook w:val="0600" w:firstRow="0" w:lastRow="0" w:firstColumn="0" w:lastColumn="0" w:noHBand="1" w:noVBand="1"/>
+      </w:tblPr>
+      <w:tblGrid>
+        <w:gridCol w:w="4680"/>
+        <w:gridCol w:w="4680"/>
+      </w:tblGrid>
+      <w:tr>
+        <w:tc>
+          <w:tcPr>
+            <w:tcW w:w="4680" w:type="dxa"/>
+            <w:shd w:val="clear" w:color="auto" w:fill="D9D9D9"/>
+            <w:tcMar>
+              <w:top w:w="100" w:type="dxa"/>
+              <w:left w:w="100" w:type="dxa"/>
+              <w:bottom w:w="100" w:type="dxa"/>
+              <w:right w:w="100" w:type="dxa"/>
+            </w:tcMar>
+          </w:tcPr>
+          <w:p>
+            <w:pPr>
+              <w:spacing w:line="240" w:lineRule="auto"/>
+            </w:pPr>
+            <w:r>
+              <w:rPr>
+                <w:b/>
+              </w:rPr>
+              <w:t>Use Case ID:</w:t>
+            </w:r>
+          </w:p>
+        </w:tc>
+        <w:tc>
+          <w:tcPr>
+            <w:tcW w:w="4680" w:type="dxa"/>
+            <w:shd w:val="clear" w:color="auto" w:fill="D9D9D9"/>
+            <w:tcMar>
+              <w:top w:w="100" w:type="dxa"/>
+              <w:left w:w="100" w:type="dxa"/>
+              <w:bottom w:w="100" w:type="dxa"/>
+              <w:right w:w="100" w:type="dxa"/>
+            </w:tcMar>
+          </w:tcPr>
+          <w:p>
+            <w:pPr>
+              <w:spacing w:line="240" w:lineRule="auto"/>
+            </w:pPr>
+            <w:r>
+              <w:t>UC1.37</w:t>
+            </w:r>
+          </w:p>
+        </w:tc>
+      </w:tr>
+      <w:tr>
+        <w:trPr>
+          <w:trHeight w:val="191"/>
+        </w:trPr>
+        <w:tc>
+          <w:tcPr>
+            <w:tcW w:w="4680" w:type="dxa"/>
+            <w:shd w:val="clear" w:color="auto" w:fill="D9D9D9"/>
+            <w:tcMar>
+              <w:top w:w="100" w:type="dxa"/>
+              <w:left w:w="100" w:type="dxa"/>
+              <w:bottom w:w="100" w:type="dxa"/>
+              <w:right w:w="100" w:type="dxa"/>
+            </w:tcMar>
+          </w:tcPr>
+          <w:p>
+            <w:pPr>
+              <w:spacing w:line="240" w:lineRule="auto"/>
+            </w:pPr>
+            <w:r>
+              <w:rPr>
+                <w:b/>
+              </w:rPr>
+              <w:t>Use Case Name:</w:t>
+            </w:r>
+          </w:p>
+        </w:tc>
+        <w:tc>
+          <w:tcPr>
+            <w:tcW w:w="4680" w:type="dxa"/>
+            <w:shd w:val="clear" w:color="auto" w:fill="D9D9D9"/>
+            <w:tcMar>
+              <w:top w:w="100" w:type="dxa"/>
+              <w:left w:w="100" w:type="dxa"/>
+              <w:bottom w:w="100" w:type="dxa"/>
+              <w:right w:w="100" w:type="dxa"/>
+            </w:tcMar>
+          </w:tcPr>
+          <w:p>
+            <w:pPr>
+              <w:spacing w:line="240" w:lineRule="auto"/>
+            </w:pPr>
+            <w:r>
+              <w:t xml:space="preserve">Update </w:t>
+            </w:r>
+            <w:r>
+              <w:t>Admin Password</w:t>
+            </w:r>
+          </w:p>
+        </w:tc>
+      </w:tr>
+      <w:tr>
+        <w:tc>
+          <w:tcPr>
+            <w:tcW w:w="4680" w:type="dxa"/>
+            <w:tcMar>
+              <w:top w:w="100" w:type="dxa"/>
+              <w:left w:w="100" w:type="dxa"/>
+              <w:bottom w:w="100" w:type="dxa"/>
+              <w:right w:w="100" w:type="dxa"/>
+            </w:tcMar>
+          </w:tcPr>
+          <w:p>
+            <w:pPr>
+              <w:spacing w:line="240" w:lineRule="auto"/>
+            </w:pPr>
+            <w:r>
+              <w:rPr>
+                <w:b/>
+              </w:rPr>
+              <w:t>Actors:</w:t>
+            </w:r>
+          </w:p>
+        </w:tc>
+        <w:tc>
+          <w:tcPr>
+            <w:tcW w:w="4680" w:type="dxa"/>
+            <w:tcMar>
+              <w:top w:w="100" w:type="dxa"/>
+              <w:left w:w="100" w:type="dxa"/>
+              <w:bottom w:w="100" w:type="dxa"/>
+              <w:right w:w="100" w:type="dxa"/>
+            </w:tcMar>
+          </w:tcPr>
+          <w:p>
+            <w:pPr>
+              <w:spacing w:line="240" w:lineRule="auto"/>
+            </w:pPr>
+            <w:r>
+              <w:t>Admin</w:t>
+            </w:r>
+          </w:p>
+        </w:tc>
+      </w:tr>
+      <w:tr>
+        <w:tc>
+          <w:tcPr>
+            <w:tcW w:w="4680" w:type="dxa"/>
+            <w:tcMar>
+              <w:top w:w="100" w:type="dxa"/>
+              <w:left w:w="100" w:type="dxa"/>
+              <w:bottom w:w="100" w:type="dxa"/>
+              <w:right w:w="100" w:type="dxa"/>
+            </w:tcMar>
+          </w:tcPr>
+          <w:p>
+            <w:pPr>
+              <w:spacing w:line="240" w:lineRule="auto"/>
+            </w:pPr>
+            <w:r>
+              <w:rPr>
+                <w:b/>
+              </w:rPr>
+              <w:t>Description:</w:t>
+            </w:r>
+          </w:p>
+        </w:tc>
+        <w:tc>
+          <w:tcPr>
+            <w:tcW w:w="4680" w:type="dxa"/>
+            <w:tcMar>
+              <w:top w:w="100" w:type="dxa"/>
+              <w:left w:w="100" w:type="dxa"/>
+              <w:bottom w:w="100" w:type="dxa"/>
+              <w:right w:w="100" w:type="dxa"/>
+            </w:tcMar>
+          </w:tcPr>
+          <w:p>
+            <w:pPr>
+              <w:spacing w:line="240" w:lineRule="auto"/>
+            </w:pPr>
+            <w:r>
+              <w:t>Admin</w:t>
+            </w:r>
+            <w:r>
+              <w:t xml:space="preserve"> </w:t>
+            </w:r>
+            <w:r>
+              <w:t>password field</w:t>
+            </w:r>
+            <w:r>
+              <w:t xml:space="preserve"> is updated, changing information</w:t>
+            </w:r>
+          </w:p>
+        </w:tc>
+      </w:tr>
+      <w:tr>
+        <w:tc>
+          <w:tcPr>
+            <w:tcW w:w="4680" w:type="dxa"/>
+            <w:tcMar>
+              <w:top w:w="100" w:type="dxa"/>
+              <w:left w:w="100" w:type="dxa"/>
+              <w:bottom w:w="100" w:type="dxa"/>
+              <w:right w:w="100" w:type="dxa"/>
+            </w:tcMar>
+          </w:tcPr>
+          <w:p>
+            <w:pPr>
+              <w:spacing w:line="240" w:lineRule="auto"/>
+            </w:pPr>
+            <w:r>
+              <w:rPr>
+                <w:b/>
+              </w:rPr>
+              <w:t>Trigger: (Optional)</w:t>
+            </w:r>
+          </w:p>
+        </w:tc>
+        <w:tc>
+          <w:tcPr>
+            <w:tcW w:w="4680" w:type="dxa"/>
+            <w:tcMar>
+              <w:top w:w="100" w:type="dxa"/>
+              <w:left w:w="100" w:type="dxa"/>
+              <w:bottom w:w="100" w:type="dxa"/>
+              <w:right w:w="100" w:type="dxa"/>
+            </w:tcMar>
+          </w:tcPr>
+          <w:p>
+            <w:pPr>
+              <w:spacing w:line="240" w:lineRule="auto"/>
+            </w:pPr>
+          </w:p>
+        </w:tc>
+      </w:tr>
+      <w:tr>
+        <w:tc>
+          <w:tcPr>
+            <w:tcW w:w="4680" w:type="dxa"/>
+            <w:tcMar>
+              <w:top w:w="100" w:type="dxa"/>
+              <w:left w:w="100" w:type="dxa"/>
+              <w:bottom w:w="100" w:type="dxa"/>
+              <w:right w:w="100" w:type="dxa"/>
+            </w:tcMar>
+          </w:tcPr>
+          <w:p>
+            <w:pPr>
+              <w:spacing w:line="240" w:lineRule="auto"/>
+            </w:pPr>
+            <w:r>
+              <w:rPr>
+                <w:b/>
+              </w:rPr>
+              <w:t>Preconditions:</w:t>
+            </w:r>
+          </w:p>
+        </w:tc>
+        <w:tc>
+          <w:tcPr>
+            <w:tcW w:w="4680" w:type="dxa"/>
+            <w:tcMar>
+              <w:top w:w="100" w:type="dxa"/>
+              <w:left w:w="100" w:type="dxa"/>
+              <w:bottom w:w="100" w:type="dxa"/>
+              <w:right w:w="100" w:type="dxa"/>
+            </w:tcMar>
+          </w:tcPr>
+          <w:p>
+            <w:pPr>
+              <w:numPr>
+                <w:ilvl w:val="0"/>
+                <w:numId w:val="59"/>
+              </w:numPr>
+              <w:spacing w:line="240" w:lineRule="auto"/>
+              <w:ind w:hanging="360"/>
+              <w:contextualSpacing/>
+            </w:pPr>
+            <w:r>
+              <w:t>Admin must be authenticated in system</w:t>
+            </w:r>
+          </w:p>
+          <w:p>
+            <w:pPr>
+              <w:numPr>
+                <w:ilvl w:val="0"/>
+                <w:numId w:val="59"/>
+              </w:numPr>
+              <w:spacing w:line="240" w:lineRule="auto"/>
+              <w:ind w:hanging="360"/>
+              <w:contextualSpacing/>
+            </w:pPr>
+            <w:r>
+              <w:t>UC 1.1 (Employee exists)</w:t>
+            </w:r>
+          </w:p>
+        </w:tc>
+      </w:tr>
+      <w:tr>
+        <w:tc>
+          <w:tcPr>
+            <w:tcW w:w="4680" w:type="dxa"/>
+            <w:tcMar>
+              <w:top w:w="100" w:type="dxa"/>
+              <w:left w:w="100" w:type="dxa"/>
+              <w:bottom w:w="100" w:type="dxa"/>
+              <w:right w:w="100" w:type="dxa"/>
+            </w:tcMar>
+          </w:tcPr>
+          <w:p>
+            <w:pPr>
+              <w:spacing w:line="240" w:lineRule="auto"/>
+            </w:pPr>
+            <w:proofErr w:type="spellStart"/>
+            <w:r>
+              <w:rPr>
+                <w:b/>
+              </w:rPr>
+              <w:t>Postconditions</w:t>
+            </w:r>
+            <w:proofErr w:type="spellEnd"/>
+          </w:p>
+        </w:tc>
+        <w:tc>
+          <w:tcPr>
+            <w:tcW w:w="4680" w:type="dxa"/>
+            <w:tcMar>
+              <w:top w:w="100" w:type="dxa"/>
+              <w:left w:w="100" w:type="dxa"/>
+              <w:bottom w:w="100" w:type="dxa"/>
+              <w:right w:w="100" w:type="dxa"/>
+            </w:tcMar>
+          </w:tcPr>
+          <w:p>
+            <w:pPr>
+              <w:spacing w:line="240" w:lineRule="auto"/>
+            </w:pPr>
+            <w:r>
+              <w:t xml:space="preserve">1.  </w:t>
+            </w:r>
+            <w:r>
+              <w:t>New employee information replaces old information in database</w:t>
+            </w:r>
+          </w:p>
+        </w:tc>
+      </w:tr>
+      <w:tr>
+        <w:tc>
+          <w:tcPr>
+            <w:tcW w:w="4680" w:type="dxa"/>
+            <w:tcMar>
+              <w:top w:w="100" w:type="dxa"/>
+              <w:left w:w="100" w:type="dxa"/>
+              <w:bottom w:w="100" w:type="dxa"/>
+              <w:right w:w="100" w:type="dxa"/>
+            </w:tcMar>
+          </w:tcPr>
+          <w:p>
+            <w:pPr>
+              <w:spacing w:line="240" w:lineRule="auto"/>
+            </w:pPr>
+            <w:r>
+              <w:rPr>
+                <w:b/>
+              </w:rPr>
+              <w:t>Notes and Issues:</w:t>
+            </w:r>
+          </w:p>
+        </w:tc>
+        <w:tc>
+          <w:tcPr>
+            <w:tcW w:w="4680" w:type="dxa"/>
+            <w:tcMar>
+              <w:top w:w="100" w:type="dxa"/>
+              <w:left w:w="100" w:type="dxa"/>
+              <w:bottom w:w="100" w:type="dxa"/>
+              <w:right w:w="100" w:type="dxa"/>
+            </w:tcMar>
+          </w:tcPr>
+          <w:p>
+            <w:pPr>
+              <w:spacing w:line="240" w:lineRule="auto"/>
+            </w:pPr>
+            <w:r>
+              <w:t xml:space="preserve">Specifically updates </w:t>
+            </w:r>
+            <w:r>
+              <w:t>Password</w:t>
+            </w:r>
+          </w:p>
+        </w:tc>
+      </w:tr>
+    </w:tbl>
+    <w:p/>
     <w:p/>
     <w:p>
       <w:r>
@@ -14700,6 +15069,7 @@
               <w:rPr>
                 <w:b/>
               </w:rPr>
+              <w:lastRenderedPageBreak/>
               <w:t>Notes and Issues:</w:t>
             </w:r>
           </w:p>
@@ -15090,35 +15460,30 @@
               <w:contextualSpacing/>
             </w:pPr>
             <w:r>
-              <w:t xml:space="preserve">Old Team information is stored (:old </w:t>
-            </w:r>
-            <w:r>
-              <w:lastRenderedPageBreak/>
-              <w:t>values)</w:t>
-            </w:r>
-          </w:p>
-        </w:tc>
-      </w:tr>
-      <w:tr>
-        <w:tc>
-          <w:tcPr>
-            <w:tcW w:w="4680" w:type="dxa"/>
-            <w:tcMar>
-              <w:top w:w="100" w:type="dxa"/>
-              <w:left w:w="100" w:type="dxa"/>
-              <w:bottom w:w="100" w:type="dxa"/>
-              <w:right w:w="100" w:type="dxa"/>
-            </w:tcMar>
-          </w:tcPr>
-          <w:p>
-            <w:pPr>
-              <w:spacing w:line="240" w:lineRule="auto"/>
-            </w:pPr>
-            <w:r>
-              <w:rPr>
-                <w:b/>
-              </w:rPr>
-              <w:lastRenderedPageBreak/>
+              <w:t>Old Team information is stored (:old values)</w:t>
+            </w:r>
+          </w:p>
+        </w:tc>
+      </w:tr>
+      <w:tr>
+        <w:tc>
+          <w:tcPr>
+            <w:tcW w:w="4680" w:type="dxa"/>
+            <w:tcMar>
+              <w:top w:w="100" w:type="dxa"/>
+              <w:left w:w="100" w:type="dxa"/>
+              <w:bottom w:w="100" w:type="dxa"/>
+              <w:right w:w="100" w:type="dxa"/>
+            </w:tcMar>
+          </w:tcPr>
+          <w:p>
+            <w:pPr>
+              <w:spacing w:line="240" w:lineRule="auto"/>
+            </w:pPr>
+            <w:r>
+              <w:rPr>
+                <w:b/>
+              </w:rPr>
               <w:t>Notes and Issues:</w:t>
             </w:r>
           </w:p>
@@ -15625,6 +15990,7 @@
               <w:rPr>
                 <w:b/>
               </w:rPr>
+              <w:lastRenderedPageBreak/>
               <w:t>Use Case Name:</w:t>
             </w:r>
           </w:p>
@@ -16020,7 +16386,6 @@
               <w:rPr>
                 <w:b/>
               </w:rPr>
-              <w:lastRenderedPageBreak/>
               <w:t>Use Case Name:</w:t>
             </w:r>
           </w:p>
@@ -16653,6 +17018,7 @@
               <w:rPr>
                 <w:b/>
               </w:rPr>
+              <w:lastRenderedPageBreak/>
               <w:t>Postconditions</w:t>
             </w:r>
             <w:proofErr w:type="spellEnd"/>
@@ -17053,7 +17419,6 @@
               <w:rPr>
                 <w:b/>
               </w:rPr>
-              <w:lastRenderedPageBreak/>
               <w:t>Postconditions</w:t>
             </w:r>
             <w:proofErr w:type="spellEnd"/>
@@ -17607,6 +17972,7 @@
               <w:rPr>
                 <w:b/>
               </w:rPr>
+              <w:lastRenderedPageBreak/>
               <w:t>Use Case Name:</w:t>
             </w:r>
           </w:p>
@@ -18016,7 +18382,6 @@
               <w:rPr>
                 <w:b/>
               </w:rPr>
-              <w:lastRenderedPageBreak/>
               <w:t>Use Case Name:</w:t>
             </w:r>
           </w:p>
@@ -18590,6 +18955,7 @@
               <w:rPr>
                 <w:b/>
               </w:rPr>
+              <w:lastRenderedPageBreak/>
               <w:t>Preconditions:</w:t>
             </w:r>
           </w:p>
@@ -19046,7 +19412,6 @@
               <w:rPr>
                 <w:b/>
               </w:rPr>
-              <w:lastRenderedPageBreak/>
               <w:t>Postconditions</w:t>
             </w:r>
             <w:proofErr w:type="spellEnd"/>
@@ -19534,6 +19899,7 @@
               <w:rPr>
                 <w:b/>
               </w:rPr>
+              <w:lastRenderedPageBreak/>
               <w:t>Notes and Issues:</w:t>
             </w:r>
           </w:p>
@@ -19946,7 +20312,6 @@
               <w:rPr>
                 <w:b/>
               </w:rPr>
-              <w:lastRenderedPageBreak/>
               <w:t>Notes and Issues:</w:t>
             </w:r>
           </w:p>
@@ -20405,6 +20770,7 @@
               <w:rPr>
                 <w:b/>
               </w:rPr>
+              <w:lastRenderedPageBreak/>
               <w:t>Use Case ID:</w:t>
             </w:r>
           </w:p>
@@ -20845,7 +21211,6 @@
               <w:rPr>
                 <w:b/>
               </w:rPr>
-              <w:lastRenderedPageBreak/>
               <w:t>Use Case Name:</w:t>
             </w:r>
           </w:p>
@@ -21422,6 +21787,7 @@
               <w:rPr>
                 <w:b/>
               </w:rPr>
+              <w:lastRenderedPageBreak/>
               <w:t>Preconditions:</w:t>
             </w:r>
           </w:p>
@@ -21878,7 +22244,6 @@
               <w:rPr>
                 <w:b/>
               </w:rPr>
-              <w:lastRenderedPageBreak/>
               <w:t>Postconditions</w:t>
             </w:r>
             <w:proofErr w:type="spellEnd"/>
@@ -22347,6 +22712,410 @@
       </w:tr>
     </w:tbl>
     <w:p/>
+    <w:p/>
+    <w:tbl>
+      <w:tblPr>
+        <w:tblStyle w:val="a0"/>
+        <w:tblW w:w="9360" w:type="dxa"/>
+        <w:tblBorders>
+          <w:top w:val="single" w:sz="8" w:space="0" w:color="000000"/>
+          <w:left w:val="single" w:sz="8" w:space="0" w:color="000000"/>
+          <w:bottom w:val="single" w:sz="8" w:space="0" w:color="000000"/>
+          <w:right w:val="single" w:sz="8" w:space="0" w:color="000000"/>
+          <w:insideH w:val="single" w:sz="8" w:space="0" w:color="000000"/>
+          <w:insideV w:val="single" w:sz="8" w:space="0" w:color="000000"/>
+        </w:tblBorders>
+        <w:tblLayout w:type="fixed"/>
+        <w:tblLook w:val="0600" w:firstRow="0" w:lastRow="0" w:firstColumn="0" w:lastColumn="0" w:noHBand="1" w:noVBand="1"/>
+      </w:tblPr>
+      <w:tblGrid>
+        <w:gridCol w:w="4680"/>
+        <w:gridCol w:w="4680"/>
+      </w:tblGrid>
+      <w:tr>
+        <w:tc>
+          <w:tcPr>
+            <w:tcW w:w="4680" w:type="dxa"/>
+            <w:shd w:val="clear" w:color="auto" w:fill="D9D9D9"/>
+            <w:tcMar>
+              <w:top w:w="100" w:type="dxa"/>
+              <w:left w:w="100" w:type="dxa"/>
+              <w:bottom w:w="100" w:type="dxa"/>
+              <w:right w:w="100" w:type="dxa"/>
+            </w:tcMar>
+          </w:tcPr>
+          <w:p>
+            <w:pPr>
+              <w:spacing w:line="240" w:lineRule="auto"/>
+            </w:pPr>
+            <w:r>
+              <w:rPr>
+                <w:b/>
+              </w:rPr>
+              <w:lastRenderedPageBreak/>
+              <w:t>Use Case ID:</w:t>
+            </w:r>
+          </w:p>
+        </w:tc>
+        <w:tc>
+          <w:tcPr>
+            <w:tcW w:w="4680" w:type="dxa"/>
+            <w:shd w:val="clear" w:color="auto" w:fill="D9D9D9"/>
+            <w:tcMar>
+              <w:top w:w="100" w:type="dxa"/>
+              <w:left w:w="100" w:type="dxa"/>
+              <w:bottom w:w="100" w:type="dxa"/>
+              <w:right w:w="100" w:type="dxa"/>
+            </w:tcMar>
+          </w:tcPr>
+          <w:p>
+            <w:pPr>
+              <w:spacing w:line="240" w:lineRule="auto"/>
+            </w:pPr>
+            <w:r>
+              <w:t>UC2.21</w:t>
+            </w:r>
+          </w:p>
+        </w:tc>
+      </w:tr>
+      <w:tr>
+        <w:trPr>
+          <w:trHeight w:val="191"/>
+        </w:trPr>
+        <w:tc>
+          <w:tcPr>
+            <w:tcW w:w="4680" w:type="dxa"/>
+            <w:shd w:val="clear" w:color="auto" w:fill="D9D9D9"/>
+            <w:tcMar>
+              <w:top w:w="100" w:type="dxa"/>
+              <w:left w:w="100" w:type="dxa"/>
+              <w:bottom w:w="100" w:type="dxa"/>
+              <w:right w:w="100" w:type="dxa"/>
+            </w:tcMar>
+          </w:tcPr>
+          <w:p>
+            <w:pPr>
+              <w:spacing w:line="240" w:lineRule="auto"/>
+            </w:pPr>
+            <w:r>
+              <w:rPr>
+                <w:b/>
+              </w:rPr>
+              <w:t>Use Case Name:</w:t>
+            </w:r>
+          </w:p>
+        </w:tc>
+        <w:tc>
+          <w:tcPr>
+            <w:tcW w:w="4680" w:type="dxa"/>
+            <w:shd w:val="clear" w:color="auto" w:fill="D9D9D9"/>
+            <w:tcMar>
+              <w:top w:w="100" w:type="dxa"/>
+              <w:left w:w="100" w:type="dxa"/>
+              <w:bottom w:w="100" w:type="dxa"/>
+              <w:right w:w="100" w:type="dxa"/>
+            </w:tcMar>
+          </w:tcPr>
+          <w:p>
+            <w:pPr>
+              <w:spacing w:line="240" w:lineRule="auto"/>
+            </w:pPr>
+            <w:r>
+              <w:t xml:space="preserve">Update </w:t>
+            </w:r>
+            <w:r>
+              <w:t>Convenor</w:t>
+            </w:r>
+            <w:r>
+              <w:t xml:space="preserve"> Password</w:t>
+            </w:r>
+          </w:p>
+        </w:tc>
+      </w:tr>
+      <w:tr>
+        <w:tc>
+          <w:tcPr>
+            <w:tcW w:w="4680" w:type="dxa"/>
+            <w:tcMar>
+              <w:top w:w="100" w:type="dxa"/>
+              <w:left w:w="100" w:type="dxa"/>
+              <w:bottom w:w="100" w:type="dxa"/>
+              <w:right w:w="100" w:type="dxa"/>
+            </w:tcMar>
+          </w:tcPr>
+          <w:p>
+            <w:pPr>
+              <w:spacing w:line="240" w:lineRule="auto"/>
+            </w:pPr>
+            <w:r>
+              <w:rPr>
+                <w:b/>
+              </w:rPr>
+              <w:t>Actors:</w:t>
+            </w:r>
+          </w:p>
+        </w:tc>
+        <w:tc>
+          <w:tcPr>
+            <w:tcW w:w="4680" w:type="dxa"/>
+            <w:tcMar>
+              <w:top w:w="100" w:type="dxa"/>
+              <w:left w:w="100" w:type="dxa"/>
+              <w:bottom w:w="100" w:type="dxa"/>
+              <w:right w:w="100" w:type="dxa"/>
+            </w:tcMar>
+          </w:tcPr>
+          <w:p>
+            <w:pPr>
+              <w:spacing w:line="240" w:lineRule="auto"/>
+            </w:pPr>
+            <w:r>
+              <w:t>Convenor</w:t>
+            </w:r>
+          </w:p>
+        </w:tc>
+      </w:tr>
+      <w:tr>
+        <w:tc>
+          <w:tcPr>
+            <w:tcW w:w="4680" w:type="dxa"/>
+            <w:tcMar>
+              <w:top w:w="100" w:type="dxa"/>
+              <w:left w:w="100" w:type="dxa"/>
+              <w:bottom w:w="100" w:type="dxa"/>
+              <w:right w:w="100" w:type="dxa"/>
+            </w:tcMar>
+          </w:tcPr>
+          <w:p>
+            <w:pPr>
+              <w:spacing w:line="240" w:lineRule="auto"/>
+            </w:pPr>
+            <w:r>
+              <w:rPr>
+                <w:b/>
+              </w:rPr>
+              <w:t>Description:</w:t>
+            </w:r>
+          </w:p>
+        </w:tc>
+        <w:tc>
+          <w:tcPr>
+            <w:tcW w:w="4680" w:type="dxa"/>
+            <w:tcMar>
+              <w:top w:w="100" w:type="dxa"/>
+              <w:left w:w="100" w:type="dxa"/>
+              <w:bottom w:w="100" w:type="dxa"/>
+              <w:right w:w="100" w:type="dxa"/>
+            </w:tcMar>
+          </w:tcPr>
+          <w:p>
+            <w:pPr>
+              <w:spacing w:line="240" w:lineRule="auto"/>
+            </w:pPr>
+            <w:r>
+              <w:t>Convenor</w:t>
+            </w:r>
+            <w:r>
+              <w:t xml:space="preserve"> password field is updated, changing information</w:t>
+            </w:r>
+          </w:p>
+        </w:tc>
+      </w:tr>
+      <w:tr>
+        <w:tc>
+          <w:tcPr>
+            <w:tcW w:w="4680" w:type="dxa"/>
+            <w:tcMar>
+              <w:top w:w="100" w:type="dxa"/>
+              <w:left w:w="100" w:type="dxa"/>
+              <w:bottom w:w="100" w:type="dxa"/>
+              <w:right w:w="100" w:type="dxa"/>
+            </w:tcMar>
+          </w:tcPr>
+          <w:p>
+            <w:pPr>
+              <w:spacing w:line="240" w:lineRule="auto"/>
+            </w:pPr>
+            <w:r>
+              <w:rPr>
+                <w:b/>
+              </w:rPr>
+              <w:t>Trigger: (Optional)</w:t>
+            </w:r>
+          </w:p>
+        </w:tc>
+        <w:tc>
+          <w:tcPr>
+            <w:tcW w:w="4680" w:type="dxa"/>
+            <w:tcMar>
+              <w:top w:w="100" w:type="dxa"/>
+              <w:left w:w="100" w:type="dxa"/>
+              <w:bottom w:w="100" w:type="dxa"/>
+              <w:right w:w="100" w:type="dxa"/>
+            </w:tcMar>
+          </w:tcPr>
+          <w:p>
+            <w:pPr>
+              <w:spacing w:line="240" w:lineRule="auto"/>
+            </w:pPr>
+          </w:p>
+        </w:tc>
+      </w:tr>
+      <w:tr>
+        <w:tc>
+          <w:tcPr>
+            <w:tcW w:w="4680" w:type="dxa"/>
+            <w:tcMar>
+              <w:top w:w="100" w:type="dxa"/>
+              <w:left w:w="100" w:type="dxa"/>
+              <w:bottom w:w="100" w:type="dxa"/>
+              <w:right w:w="100" w:type="dxa"/>
+            </w:tcMar>
+          </w:tcPr>
+          <w:p>
+            <w:pPr>
+              <w:spacing w:line="240" w:lineRule="auto"/>
+            </w:pPr>
+            <w:r>
+              <w:rPr>
+                <w:b/>
+              </w:rPr>
+              <w:t>Preconditions:</w:t>
+            </w:r>
+          </w:p>
+        </w:tc>
+        <w:tc>
+          <w:tcPr>
+            <w:tcW w:w="4680" w:type="dxa"/>
+            <w:tcMar>
+              <w:top w:w="100" w:type="dxa"/>
+              <w:left w:w="100" w:type="dxa"/>
+              <w:bottom w:w="100" w:type="dxa"/>
+              <w:right w:w="100" w:type="dxa"/>
+            </w:tcMar>
+          </w:tcPr>
+          <w:p>
+            <w:pPr>
+              <w:numPr>
+                <w:ilvl w:val="0"/>
+                <w:numId w:val="59"/>
+              </w:numPr>
+              <w:spacing w:line="240" w:lineRule="auto"/>
+              <w:ind w:hanging="360"/>
+              <w:contextualSpacing/>
+            </w:pPr>
+            <w:r>
+              <w:t>Convenor</w:t>
+            </w:r>
+            <w:r>
+              <w:t xml:space="preserve"> must be authenticated in system</w:t>
+            </w:r>
+          </w:p>
+          <w:p>
+            <w:pPr>
+              <w:numPr>
+                <w:ilvl w:val="0"/>
+                <w:numId w:val="59"/>
+              </w:numPr>
+              <w:spacing w:line="240" w:lineRule="auto"/>
+              <w:ind w:hanging="360"/>
+              <w:contextualSpacing/>
+            </w:pPr>
+            <w:r>
+              <w:t>UC 1.1 (Employee exists)</w:t>
+            </w:r>
+          </w:p>
+        </w:tc>
+      </w:tr>
+      <w:tr>
+        <w:tc>
+          <w:tcPr>
+            <w:tcW w:w="4680" w:type="dxa"/>
+            <w:tcMar>
+              <w:top w:w="100" w:type="dxa"/>
+              <w:left w:w="100" w:type="dxa"/>
+              <w:bottom w:w="100" w:type="dxa"/>
+              <w:right w:w="100" w:type="dxa"/>
+            </w:tcMar>
+          </w:tcPr>
+          <w:p>
+            <w:pPr>
+              <w:spacing w:line="240" w:lineRule="auto"/>
+            </w:pPr>
+            <w:proofErr w:type="spellStart"/>
+            <w:r>
+              <w:rPr>
+                <w:b/>
+              </w:rPr>
+              <w:t>Postconditions</w:t>
+            </w:r>
+            <w:proofErr w:type="spellEnd"/>
+          </w:p>
+        </w:tc>
+        <w:tc>
+          <w:tcPr>
+            <w:tcW w:w="4680" w:type="dxa"/>
+            <w:tcMar>
+              <w:top w:w="100" w:type="dxa"/>
+              <w:left w:w="100" w:type="dxa"/>
+              <w:bottom w:w="100" w:type="dxa"/>
+              <w:right w:w="100" w:type="dxa"/>
+            </w:tcMar>
+          </w:tcPr>
+          <w:p>
+            <w:pPr>
+              <w:spacing w:line="240" w:lineRule="auto"/>
+            </w:pPr>
+            <w:r>
+              <w:t>1.  New employee information replaces old information in database</w:t>
+            </w:r>
+          </w:p>
+        </w:tc>
+      </w:tr>
+      <w:tr>
+        <w:tc>
+          <w:tcPr>
+            <w:tcW w:w="4680" w:type="dxa"/>
+            <w:tcMar>
+              <w:top w:w="100" w:type="dxa"/>
+              <w:left w:w="100" w:type="dxa"/>
+              <w:bottom w:w="100" w:type="dxa"/>
+              <w:right w:w="100" w:type="dxa"/>
+            </w:tcMar>
+          </w:tcPr>
+          <w:p>
+            <w:pPr>
+              <w:spacing w:line="240" w:lineRule="auto"/>
+            </w:pPr>
+            <w:r>
+              <w:rPr>
+                <w:b/>
+              </w:rPr>
+              <w:t>Notes and Issues:</w:t>
+            </w:r>
+          </w:p>
+        </w:tc>
+        <w:tc>
+          <w:tcPr>
+            <w:tcW w:w="4680" w:type="dxa"/>
+            <w:tcMar>
+              <w:top w:w="100" w:type="dxa"/>
+              <w:left w:w="100" w:type="dxa"/>
+              <w:bottom w:w="100" w:type="dxa"/>
+              <w:right w:w="100" w:type="dxa"/>
+            </w:tcMar>
+          </w:tcPr>
+          <w:p>
+            <w:pPr>
+              <w:spacing w:line="240" w:lineRule="auto"/>
+            </w:pPr>
+            <w:r>
+              <w:t>Specifically updates Password</w:t>
+            </w:r>
+          </w:p>
+        </w:tc>
+      </w:tr>
+    </w:tbl>
     <w:p/>
     <w:p/>
     <w:p>
@@ -22791,182 +23560,182 @@
               <w:rPr>
                 <w:b/>
               </w:rPr>
+              <w:t>Use Case ID:</w:t>
+            </w:r>
+          </w:p>
+        </w:tc>
+        <w:tc>
+          <w:tcPr>
+            <w:tcW w:w="4680" w:type="dxa"/>
+            <w:shd w:val="clear" w:color="auto" w:fill="D9D9D9"/>
+            <w:tcMar>
+              <w:top w:w="100" w:type="dxa"/>
+              <w:left w:w="100" w:type="dxa"/>
+              <w:bottom w:w="100" w:type="dxa"/>
+              <w:right w:w="100" w:type="dxa"/>
+            </w:tcMar>
+          </w:tcPr>
+          <w:p>
+            <w:pPr>
+              <w:spacing w:line="240" w:lineRule="auto"/>
+            </w:pPr>
+            <w:r>
+              <w:t>UC3.2</w:t>
+            </w:r>
+          </w:p>
+        </w:tc>
+      </w:tr>
+      <w:tr>
+        <w:tc>
+          <w:tcPr>
+            <w:tcW w:w="4680" w:type="dxa"/>
+            <w:shd w:val="clear" w:color="auto" w:fill="D9D9D9"/>
+            <w:tcMar>
+              <w:top w:w="100" w:type="dxa"/>
+              <w:left w:w="100" w:type="dxa"/>
+              <w:bottom w:w="100" w:type="dxa"/>
+              <w:right w:w="100" w:type="dxa"/>
+            </w:tcMar>
+          </w:tcPr>
+          <w:p>
+            <w:pPr>
+              <w:spacing w:line="240" w:lineRule="auto"/>
+            </w:pPr>
+            <w:r>
+              <w:rPr>
+                <w:b/>
+              </w:rPr>
+              <w:t>Use Case Name:</w:t>
+            </w:r>
+          </w:p>
+        </w:tc>
+        <w:tc>
+          <w:tcPr>
+            <w:tcW w:w="4680" w:type="dxa"/>
+            <w:shd w:val="clear" w:color="auto" w:fill="D9D9D9"/>
+            <w:tcMar>
+              <w:top w:w="100" w:type="dxa"/>
+              <w:left w:w="100" w:type="dxa"/>
+              <w:bottom w:w="100" w:type="dxa"/>
+              <w:right w:w="100" w:type="dxa"/>
+            </w:tcMar>
+          </w:tcPr>
+          <w:p>
+            <w:pPr>
+              <w:spacing w:line="240" w:lineRule="auto"/>
+            </w:pPr>
+            <w:r>
+              <w:t>Register Meeting</w:t>
+            </w:r>
+          </w:p>
+        </w:tc>
+      </w:tr>
+      <w:tr>
+        <w:tc>
+          <w:tcPr>
+            <w:tcW w:w="4680" w:type="dxa"/>
+            <w:tcMar>
+              <w:top w:w="100" w:type="dxa"/>
+              <w:left w:w="100" w:type="dxa"/>
+              <w:bottom w:w="100" w:type="dxa"/>
+              <w:right w:w="100" w:type="dxa"/>
+            </w:tcMar>
+          </w:tcPr>
+          <w:p>
+            <w:pPr>
+              <w:spacing w:line="240" w:lineRule="auto"/>
+            </w:pPr>
+            <w:r>
+              <w:rPr>
+                <w:b/>
+              </w:rPr>
+              <w:t>Actors:</w:t>
+            </w:r>
+          </w:p>
+        </w:tc>
+        <w:tc>
+          <w:tcPr>
+            <w:tcW w:w="4680" w:type="dxa"/>
+            <w:tcMar>
+              <w:top w:w="100" w:type="dxa"/>
+              <w:left w:w="100" w:type="dxa"/>
+              <w:bottom w:w="100" w:type="dxa"/>
+              <w:right w:w="100" w:type="dxa"/>
+            </w:tcMar>
+          </w:tcPr>
+          <w:p>
+            <w:pPr>
+              <w:spacing w:line="240" w:lineRule="auto"/>
+            </w:pPr>
+            <w:r>
+              <w:t>Supervisor</w:t>
+            </w:r>
+          </w:p>
+        </w:tc>
+      </w:tr>
+      <w:tr>
+        <w:tc>
+          <w:tcPr>
+            <w:tcW w:w="4680" w:type="dxa"/>
+            <w:tcMar>
+              <w:top w:w="100" w:type="dxa"/>
+              <w:left w:w="100" w:type="dxa"/>
+              <w:bottom w:w="100" w:type="dxa"/>
+              <w:right w:w="100" w:type="dxa"/>
+            </w:tcMar>
+          </w:tcPr>
+          <w:p>
+            <w:pPr>
+              <w:spacing w:line="240" w:lineRule="auto"/>
+            </w:pPr>
+            <w:r>
+              <w:rPr>
+                <w:b/>
+              </w:rPr>
+              <w:t>Description:</w:t>
+            </w:r>
+          </w:p>
+        </w:tc>
+        <w:tc>
+          <w:tcPr>
+            <w:tcW w:w="4680" w:type="dxa"/>
+            <w:tcMar>
+              <w:top w:w="100" w:type="dxa"/>
+              <w:left w:w="100" w:type="dxa"/>
+              <w:bottom w:w="100" w:type="dxa"/>
+              <w:right w:w="100" w:type="dxa"/>
+            </w:tcMar>
+          </w:tcPr>
+          <w:p>
+            <w:pPr>
+              <w:spacing w:line="240" w:lineRule="auto"/>
+            </w:pPr>
+            <w:r>
+              <w:t>Meeting is booked</w:t>
+            </w:r>
+          </w:p>
+        </w:tc>
+      </w:tr>
+      <w:tr>
+        <w:tc>
+          <w:tcPr>
+            <w:tcW w:w="4680" w:type="dxa"/>
+            <w:tcMar>
+              <w:top w:w="100" w:type="dxa"/>
+              <w:left w:w="100" w:type="dxa"/>
+              <w:bottom w:w="100" w:type="dxa"/>
+              <w:right w:w="100" w:type="dxa"/>
+            </w:tcMar>
+          </w:tcPr>
+          <w:p>
+            <w:pPr>
+              <w:spacing w:line="240" w:lineRule="auto"/>
+            </w:pPr>
+            <w:r>
+              <w:rPr>
+                <w:b/>
+              </w:rPr>
               <w:lastRenderedPageBreak/>
-              <w:t>Use Case ID:</w:t>
-            </w:r>
-          </w:p>
-        </w:tc>
-        <w:tc>
-          <w:tcPr>
-            <w:tcW w:w="4680" w:type="dxa"/>
-            <w:shd w:val="clear" w:color="auto" w:fill="D9D9D9"/>
-            <w:tcMar>
-              <w:top w:w="100" w:type="dxa"/>
-              <w:left w:w="100" w:type="dxa"/>
-              <w:bottom w:w="100" w:type="dxa"/>
-              <w:right w:w="100" w:type="dxa"/>
-            </w:tcMar>
-          </w:tcPr>
-          <w:p>
-            <w:pPr>
-              <w:spacing w:line="240" w:lineRule="auto"/>
-            </w:pPr>
-            <w:r>
-              <w:t>UC3.2</w:t>
-            </w:r>
-          </w:p>
-        </w:tc>
-      </w:tr>
-      <w:tr>
-        <w:tc>
-          <w:tcPr>
-            <w:tcW w:w="4680" w:type="dxa"/>
-            <w:shd w:val="clear" w:color="auto" w:fill="D9D9D9"/>
-            <w:tcMar>
-              <w:top w:w="100" w:type="dxa"/>
-              <w:left w:w="100" w:type="dxa"/>
-              <w:bottom w:w="100" w:type="dxa"/>
-              <w:right w:w="100" w:type="dxa"/>
-            </w:tcMar>
-          </w:tcPr>
-          <w:p>
-            <w:pPr>
-              <w:spacing w:line="240" w:lineRule="auto"/>
-            </w:pPr>
-            <w:r>
-              <w:rPr>
-                <w:b/>
-              </w:rPr>
-              <w:t>Use Case Name:</w:t>
-            </w:r>
-          </w:p>
-        </w:tc>
-        <w:tc>
-          <w:tcPr>
-            <w:tcW w:w="4680" w:type="dxa"/>
-            <w:shd w:val="clear" w:color="auto" w:fill="D9D9D9"/>
-            <w:tcMar>
-              <w:top w:w="100" w:type="dxa"/>
-              <w:left w:w="100" w:type="dxa"/>
-              <w:bottom w:w="100" w:type="dxa"/>
-              <w:right w:w="100" w:type="dxa"/>
-            </w:tcMar>
-          </w:tcPr>
-          <w:p>
-            <w:pPr>
-              <w:spacing w:line="240" w:lineRule="auto"/>
-            </w:pPr>
-            <w:r>
-              <w:t>Register Meeting</w:t>
-            </w:r>
-          </w:p>
-        </w:tc>
-      </w:tr>
-      <w:tr>
-        <w:tc>
-          <w:tcPr>
-            <w:tcW w:w="4680" w:type="dxa"/>
-            <w:tcMar>
-              <w:top w:w="100" w:type="dxa"/>
-              <w:left w:w="100" w:type="dxa"/>
-              <w:bottom w:w="100" w:type="dxa"/>
-              <w:right w:w="100" w:type="dxa"/>
-            </w:tcMar>
-          </w:tcPr>
-          <w:p>
-            <w:pPr>
-              <w:spacing w:line="240" w:lineRule="auto"/>
-            </w:pPr>
-            <w:r>
-              <w:rPr>
-                <w:b/>
-              </w:rPr>
-              <w:t>Actors:</w:t>
-            </w:r>
-          </w:p>
-        </w:tc>
-        <w:tc>
-          <w:tcPr>
-            <w:tcW w:w="4680" w:type="dxa"/>
-            <w:tcMar>
-              <w:top w:w="100" w:type="dxa"/>
-              <w:left w:w="100" w:type="dxa"/>
-              <w:bottom w:w="100" w:type="dxa"/>
-              <w:right w:w="100" w:type="dxa"/>
-            </w:tcMar>
-          </w:tcPr>
-          <w:p>
-            <w:pPr>
-              <w:spacing w:line="240" w:lineRule="auto"/>
-            </w:pPr>
-            <w:r>
-              <w:t>Supervisor</w:t>
-            </w:r>
-          </w:p>
-        </w:tc>
-      </w:tr>
-      <w:tr>
-        <w:tc>
-          <w:tcPr>
-            <w:tcW w:w="4680" w:type="dxa"/>
-            <w:tcMar>
-              <w:top w:w="100" w:type="dxa"/>
-              <w:left w:w="100" w:type="dxa"/>
-              <w:bottom w:w="100" w:type="dxa"/>
-              <w:right w:w="100" w:type="dxa"/>
-            </w:tcMar>
-          </w:tcPr>
-          <w:p>
-            <w:pPr>
-              <w:spacing w:line="240" w:lineRule="auto"/>
-            </w:pPr>
-            <w:r>
-              <w:rPr>
-                <w:b/>
-              </w:rPr>
-              <w:t>Description:</w:t>
-            </w:r>
-          </w:p>
-        </w:tc>
-        <w:tc>
-          <w:tcPr>
-            <w:tcW w:w="4680" w:type="dxa"/>
-            <w:tcMar>
-              <w:top w:w="100" w:type="dxa"/>
-              <w:left w:w="100" w:type="dxa"/>
-              <w:bottom w:w="100" w:type="dxa"/>
-              <w:right w:w="100" w:type="dxa"/>
-            </w:tcMar>
-          </w:tcPr>
-          <w:p>
-            <w:pPr>
-              <w:spacing w:line="240" w:lineRule="auto"/>
-            </w:pPr>
-            <w:r>
-              <w:t>Meeting is booked</w:t>
-            </w:r>
-          </w:p>
-        </w:tc>
-      </w:tr>
-      <w:tr>
-        <w:tc>
-          <w:tcPr>
-            <w:tcW w:w="4680" w:type="dxa"/>
-            <w:tcMar>
-              <w:top w:w="100" w:type="dxa"/>
-              <w:left w:w="100" w:type="dxa"/>
-              <w:bottom w:w="100" w:type="dxa"/>
-              <w:right w:w="100" w:type="dxa"/>
-            </w:tcMar>
-          </w:tcPr>
-          <w:p>
-            <w:pPr>
-              <w:spacing w:line="240" w:lineRule="auto"/>
-            </w:pPr>
-            <w:r>
-              <w:rPr>
-                <w:b/>
-              </w:rPr>
               <w:t>Trigger: (Optional)</w:t>
             </w:r>
           </w:p>
@@ -23816,7 +24585,6 @@
               <w:rPr>
                 <w:b/>
               </w:rPr>
-              <w:lastRenderedPageBreak/>
               <w:t>Preconditions:</w:t>
             </w:r>
           </w:p>
@@ -23945,6 +24713,7 @@
               <w:rPr>
                 <w:b/>
               </w:rPr>
+              <w:lastRenderedPageBreak/>
               <w:t>Notes and Issues:</w:t>
             </w:r>
           </w:p>
@@ -23968,6 +24737,408 @@
       </w:tr>
     </w:tbl>
     <w:p/>
+    <w:tbl>
+      <w:tblPr>
+        <w:tblStyle w:val="a0"/>
+        <w:tblW w:w="9360" w:type="dxa"/>
+        <w:tblBorders>
+          <w:top w:val="single" w:sz="8" w:space="0" w:color="000000"/>
+          <w:left w:val="single" w:sz="8" w:space="0" w:color="000000"/>
+          <w:bottom w:val="single" w:sz="8" w:space="0" w:color="000000"/>
+          <w:right w:val="single" w:sz="8" w:space="0" w:color="000000"/>
+          <w:insideH w:val="single" w:sz="8" w:space="0" w:color="000000"/>
+          <w:insideV w:val="single" w:sz="8" w:space="0" w:color="000000"/>
+        </w:tblBorders>
+        <w:tblLayout w:type="fixed"/>
+        <w:tblLook w:val="0600" w:firstRow="0" w:lastRow="0" w:firstColumn="0" w:lastColumn="0" w:noHBand="1" w:noVBand="1"/>
+      </w:tblPr>
+      <w:tblGrid>
+        <w:gridCol w:w="4680"/>
+        <w:gridCol w:w="4680"/>
+      </w:tblGrid>
+      <w:tr>
+        <w:tc>
+          <w:tcPr>
+            <w:tcW w:w="4680" w:type="dxa"/>
+            <w:shd w:val="clear" w:color="auto" w:fill="D9D9D9"/>
+            <w:tcMar>
+              <w:top w:w="100" w:type="dxa"/>
+              <w:left w:w="100" w:type="dxa"/>
+              <w:bottom w:w="100" w:type="dxa"/>
+              <w:right w:w="100" w:type="dxa"/>
+            </w:tcMar>
+          </w:tcPr>
+          <w:p>
+            <w:pPr>
+              <w:spacing w:line="240" w:lineRule="auto"/>
+            </w:pPr>
+            <w:r>
+              <w:rPr>
+                <w:b/>
+              </w:rPr>
+              <w:t>Use Case ID:</w:t>
+            </w:r>
+          </w:p>
+        </w:tc>
+        <w:tc>
+          <w:tcPr>
+            <w:tcW w:w="4680" w:type="dxa"/>
+            <w:shd w:val="clear" w:color="auto" w:fill="D9D9D9"/>
+            <w:tcMar>
+              <w:top w:w="100" w:type="dxa"/>
+              <w:left w:w="100" w:type="dxa"/>
+              <w:bottom w:w="100" w:type="dxa"/>
+              <w:right w:w="100" w:type="dxa"/>
+            </w:tcMar>
+          </w:tcPr>
+          <w:p>
+            <w:pPr>
+              <w:spacing w:line="240" w:lineRule="auto"/>
+            </w:pPr>
+            <w:r>
+              <w:t>UC3.5</w:t>
+            </w:r>
+          </w:p>
+        </w:tc>
+      </w:tr>
+      <w:tr>
+        <w:trPr>
+          <w:trHeight w:val="191"/>
+        </w:trPr>
+        <w:tc>
+          <w:tcPr>
+            <w:tcW w:w="4680" w:type="dxa"/>
+            <w:shd w:val="clear" w:color="auto" w:fill="D9D9D9"/>
+            <w:tcMar>
+              <w:top w:w="100" w:type="dxa"/>
+              <w:left w:w="100" w:type="dxa"/>
+              <w:bottom w:w="100" w:type="dxa"/>
+              <w:right w:w="100" w:type="dxa"/>
+            </w:tcMar>
+          </w:tcPr>
+          <w:p>
+            <w:pPr>
+              <w:spacing w:line="240" w:lineRule="auto"/>
+            </w:pPr>
+            <w:r>
+              <w:rPr>
+                <w:b/>
+              </w:rPr>
+              <w:t>Use Case Name:</w:t>
+            </w:r>
+          </w:p>
+        </w:tc>
+        <w:tc>
+          <w:tcPr>
+            <w:tcW w:w="4680" w:type="dxa"/>
+            <w:shd w:val="clear" w:color="auto" w:fill="D9D9D9"/>
+            <w:tcMar>
+              <w:top w:w="100" w:type="dxa"/>
+              <w:left w:w="100" w:type="dxa"/>
+              <w:bottom w:w="100" w:type="dxa"/>
+              <w:right w:w="100" w:type="dxa"/>
+            </w:tcMar>
+          </w:tcPr>
+          <w:p>
+            <w:pPr>
+              <w:spacing w:line="240" w:lineRule="auto"/>
+            </w:pPr>
+            <w:r>
+              <w:t xml:space="preserve">Update </w:t>
+            </w:r>
+            <w:r>
+              <w:t>Supervisor</w:t>
+            </w:r>
+            <w:r>
+              <w:t xml:space="preserve"> Password</w:t>
+            </w:r>
+          </w:p>
+        </w:tc>
+      </w:tr>
+      <w:tr>
+        <w:tc>
+          <w:tcPr>
+            <w:tcW w:w="4680" w:type="dxa"/>
+            <w:tcMar>
+              <w:top w:w="100" w:type="dxa"/>
+              <w:left w:w="100" w:type="dxa"/>
+              <w:bottom w:w="100" w:type="dxa"/>
+              <w:right w:w="100" w:type="dxa"/>
+            </w:tcMar>
+          </w:tcPr>
+          <w:p>
+            <w:pPr>
+              <w:spacing w:line="240" w:lineRule="auto"/>
+            </w:pPr>
+            <w:r>
+              <w:rPr>
+                <w:b/>
+              </w:rPr>
+              <w:t>Actors:</w:t>
+            </w:r>
+          </w:p>
+        </w:tc>
+        <w:tc>
+          <w:tcPr>
+            <w:tcW w:w="4680" w:type="dxa"/>
+            <w:tcMar>
+              <w:top w:w="100" w:type="dxa"/>
+              <w:left w:w="100" w:type="dxa"/>
+              <w:bottom w:w="100" w:type="dxa"/>
+              <w:right w:w="100" w:type="dxa"/>
+            </w:tcMar>
+          </w:tcPr>
+          <w:p>
+            <w:pPr>
+              <w:spacing w:line="240" w:lineRule="auto"/>
+            </w:pPr>
+            <w:r>
+              <w:t>Supervisor</w:t>
+            </w:r>
+          </w:p>
+        </w:tc>
+      </w:tr>
+      <w:tr>
+        <w:tc>
+          <w:tcPr>
+            <w:tcW w:w="4680" w:type="dxa"/>
+            <w:tcMar>
+              <w:top w:w="100" w:type="dxa"/>
+              <w:left w:w="100" w:type="dxa"/>
+              <w:bottom w:w="100" w:type="dxa"/>
+              <w:right w:w="100" w:type="dxa"/>
+            </w:tcMar>
+          </w:tcPr>
+          <w:p>
+            <w:pPr>
+              <w:spacing w:line="240" w:lineRule="auto"/>
+            </w:pPr>
+            <w:r>
+              <w:rPr>
+                <w:b/>
+              </w:rPr>
+              <w:t>Description:</w:t>
+            </w:r>
+          </w:p>
+        </w:tc>
+        <w:tc>
+          <w:tcPr>
+            <w:tcW w:w="4680" w:type="dxa"/>
+            <w:tcMar>
+              <w:top w:w="100" w:type="dxa"/>
+              <w:left w:w="100" w:type="dxa"/>
+              <w:bottom w:w="100" w:type="dxa"/>
+              <w:right w:w="100" w:type="dxa"/>
+            </w:tcMar>
+          </w:tcPr>
+          <w:p>
+            <w:pPr>
+              <w:spacing w:line="240" w:lineRule="auto"/>
+            </w:pPr>
+            <w:r>
+              <w:t>Supervisor</w:t>
+            </w:r>
+            <w:r>
+              <w:t xml:space="preserve"> password field is updated, changing information</w:t>
+            </w:r>
+          </w:p>
+        </w:tc>
+      </w:tr>
+      <w:tr>
+        <w:tc>
+          <w:tcPr>
+            <w:tcW w:w="4680" w:type="dxa"/>
+            <w:tcMar>
+              <w:top w:w="100" w:type="dxa"/>
+              <w:left w:w="100" w:type="dxa"/>
+              <w:bottom w:w="100" w:type="dxa"/>
+              <w:right w:w="100" w:type="dxa"/>
+            </w:tcMar>
+          </w:tcPr>
+          <w:p>
+            <w:pPr>
+              <w:spacing w:line="240" w:lineRule="auto"/>
+            </w:pPr>
+            <w:r>
+              <w:rPr>
+                <w:b/>
+              </w:rPr>
+              <w:t>Trigger: (Optional)</w:t>
+            </w:r>
+          </w:p>
+        </w:tc>
+        <w:tc>
+          <w:tcPr>
+            <w:tcW w:w="4680" w:type="dxa"/>
+            <w:tcMar>
+              <w:top w:w="100" w:type="dxa"/>
+              <w:left w:w="100" w:type="dxa"/>
+              <w:bottom w:w="100" w:type="dxa"/>
+              <w:right w:w="100" w:type="dxa"/>
+            </w:tcMar>
+          </w:tcPr>
+          <w:p>
+            <w:pPr>
+              <w:spacing w:line="240" w:lineRule="auto"/>
+            </w:pPr>
+          </w:p>
+        </w:tc>
+      </w:tr>
+      <w:tr>
+        <w:tc>
+          <w:tcPr>
+            <w:tcW w:w="4680" w:type="dxa"/>
+            <w:tcMar>
+              <w:top w:w="100" w:type="dxa"/>
+              <w:left w:w="100" w:type="dxa"/>
+              <w:bottom w:w="100" w:type="dxa"/>
+              <w:right w:w="100" w:type="dxa"/>
+            </w:tcMar>
+          </w:tcPr>
+          <w:p>
+            <w:pPr>
+              <w:spacing w:line="240" w:lineRule="auto"/>
+            </w:pPr>
+            <w:r>
+              <w:rPr>
+                <w:b/>
+              </w:rPr>
+              <w:t>Preconditions:</w:t>
+            </w:r>
+          </w:p>
+        </w:tc>
+        <w:tc>
+          <w:tcPr>
+            <w:tcW w:w="4680" w:type="dxa"/>
+            <w:tcMar>
+              <w:top w:w="100" w:type="dxa"/>
+              <w:left w:w="100" w:type="dxa"/>
+              <w:bottom w:w="100" w:type="dxa"/>
+              <w:right w:w="100" w:type="dxa"/>
+            </w:tcMar>
+          </w:tcPr>
+          <w:p>
+            <w:pPr>
+              <w:numPr>
+                <w:ilvl w:val="0"/>
+                <w:numId w:val="59"/>
+              </w:numPr>
+              <w:spacing w:line="240" w:lineRule="auto"/>
+              <w:ind w:hanging="360"/>
+              <w:contextualSpacing/>
+            </w:pPr>
+            <w:r>
+              <w:t>Supervisor</w:t>
+            </w:r>
+            <w:r>
+              <w:t xml:space="preserve"> must be authenticated in system</w:t>
+            </w:r>
+          </w:p>
+          <w:p>
+            <w:pPr>
+              <w:numPr>
+                <w:ilvl w:val="0"/>
+                <w:numId w:val="59"/>
+              </w:numPr>
+              <w:spacing w:line="240" w:lineRule="auto"/>
+              <w:ind w:hanging="360"/>
+              <w:contextualSpacing/>
+            </w:pPr>
+            <w:r>
+              <w:t>UC 1.1 (Employee exists)</w:t>
+            </w:r>
+          </w:p>
+        </w:tc>
+      </w:tr>
+      <w:tr>
+        <w:tc>
+          <w:tcPr>
+            <w:tcW w:w="4680" w:type="dxa"/>
+            <w:tcMar>
+              <w:top w:w="100" w:type="dxa"/>
+              <w:left w:w="100" w:type="dxa"/>
+              <w:bottom w:w="100" w:type="dxa"/>
+              <w:right w:w="100" w:type="dxa"/>
+            </w:tcMar>
+          </w:tcPr>
+          <w:p>
+            <w:pPr>
+              <w:spacing w:line="240" w:lineRule="auto"/>
+            </w:pPr>
+            <w:proofErr w:type="spellStart"/>
+            <w:r>
+              <w:rPr>
+                <w:b/>
+              </w:rPr>
+              <w:t>Postconditions</w:t>
+            </w:r>
+            <w:proofErr w:type="spellEnd"/>
+          </w:p>
+        </w:tc>
+        <w:tc>
+          <w:tcPr>
+            <w:tcW w:w="4680" w:type="dxa"/>
+            <w:tcMar>
+              <w:top w:w="100" w:type="dxa"/>
+              <w:left w:w="100" w:type="dxa"/>
+              <w:bottom w:w="100" w:type="dxa"/>
+              <w:right w:w="100" w:type="dxa"/>
+            </w:tcMar>
+          </w:tcPr>
+          <w:p>
+            <w:pPr>
+              <w:spacing w:line="240" w:lineRule="auto"/>
+            </w:pPr>
+            <w:r>
+              <w:t>1.  New employee information replaces old information in database</w:t>
+            </w:r>
+          </w:p>
+        </w:tc>
+      </w:tr>
+      <w:tr>
+        <w:tc>
+          <w:tcPr>
+            <w:tcW w:w="4680" w:type="dxa"/>
+            <w:tcMar>
+              <w:top w:w="100" w:type="dxa"/>
+              <w:left w:w="100" w:type="dxa"/>
+              <w:bottom w:w="100" w:type="dxa"/>
+              <w:right w:w="100" w:type="dxa"/>
+            </w:tcMar>
+          </w:tcPr>
+          <w:p>
+            <w:pPr>
+              <w:spacing w:line="240" w:lineRule="auto"/>
+            </w:pPr>
+            <w:r>
+              <w:rPr>
+                <w:b/>
+              </w:rPr>
+              <w:t>Notes and Issues:</w:t>
+            </w:r>
+          </w:p>
+        </w:tc>
+        <w:tc>
+          <w:tcPr>
+            <w:tcW w:w="4680" w:type="dxa"/>
+            <w:tcMar>
+              <w:top w:w="100" w:type="dxa"/>
+              <w:left w:w="100" w:type="dxa"/>
+              <w:bottom w:w="100" w:type="dxa"/>
+              <w:right w:w="100" w:type="dxa"/>
+            </w:tcMar>
+          </w:tcPr>
+          <w:p>
+            <w:pPr>
+              <w:spacing w:line="240" w:lineRule="auto"/>
+            </w:pPr>
+            <w:r>
+              <w:t>Specifically updates Password</w:t>
+            </w:r>
+          </w:p>
+        </w:tc>
+      </w:tr>
+    </w:tbl>
     <w:p/>
     <w:p/>
     <w:p>
@@ -24500,6 +25671,7 @@
               <w:rPr>
                 <w:b/>
               </w:rPr>
+              <w:lastRenderedPageBreak/>
               <w:t>Actors:</w:t>
             </w:r>
           </w:p>
@@ -24759,11 +25931,7 @@
               <w:spacing w:line="240" w:lineRule="auto"/>
             </w:pPr>
             <w:r>
-              <w:t xml:space="preserve">Meeting type can be student, supervisor or </w:t>
-            </w:r>
-            <w:r>
-              <w:lastRenderedPageBreak/>
-              <w:t>client</w:t>
+              <w:t>Meeting type can be student, supervisor or client</w:t>
             </w:r>
           </w:p>
         </w:tc>
@@ -25534,6 +26702,7 @@
               <w:rPr>
                 <w:b/>
               </w:rPr>
+              <w:lastRenderedPageBreak/>
               <w:t>Notes and Issues:</w:t>
             </w:r>
           </w:p>
@@ -25811,7 +26980,6 @@
               <w:rPr>
                 <w:b/>
               </w:rPr>
-              <w:lastRenderedPageBreak/>
               <w:t>Preconditions:</w:t>
             </w:r>
           </w:p>
@@ -25974,6 +27142,423 @@
             </w:pPr>
             <w:r>
               <w:t>Similar to UC2.11 (Convenor views assessments)</w:t>
+            </w:r>
+          </w:p>
+        </w:tc>
+      </w:tr>
+    </w:tbl>
+    <w:p/>
+    <w:tbl>
+      <w:tblPr>
+        <w:tblStyle w:val="a0"/>
+        <w:tblW w:w="9360" w:type="dxa"/>
+        <w:tblBorders>
+          <w:top w:val="single" w:sz="8" w:space="0" w:color="000000"/>
+          <w:left w:val="single" w:sz="8" w:space="0" w:color="000000"/>
+          <w:bottom w:val="single" w:sz="8" w:space="0" w:color="000000"/>
+          <w:right w:val="single" w:sz="8" w:space="0" w:color="000000"/>
+          <w:insideH w:val="single" w:sz="8" w:space="0" w:color="000000"/>
+          <w:insideV w:val="single" w:sz="8" w:space="0" w:color="000000"/>
+        </w:tblBorders>
+        <w:tblLayout w:type="fixed"/>
+        <w:tblLook w:val="0600" w:firstRow="0" w:lastRow="0" w:firstColumn="0" w:lastColumn="0" w:noHBand="1" w:noVBand="1"/>
+      </w:tblPr>
+      <w:tblGrid>
+        <w:gridCol w:w="4680"/>
+        <w:gridCol w:w="4680"/>
+      </w:tblGrid>
+      <w:tr>
+        <w:tc>
+          <w:tcPr>
+            <w:tcW w:w="4680" w:type="dxa"/>
+            <w:shd w:val="clear" w:color="auto" w:fill="D9D9D9"/>
+            <w:tcMar>
+              <w:top w:w="100" w:type="dxa"/>
+              <w:left w:w="100" w:type="dxa"/>
+              <w:bottom w:w="100" w:type="dxa"/>
+              <w:right w:w="100" w:type="dxa"/>
+            </w:tcMar>
+          </w:tcPr>
+          <w:p>
+            <w:pPr>
+              <w:spacing w:line="240" w:lineRule="auto"/>
+            </w:pPr>
+            <w:r>
+              <w:rPr>
+                <w:b/>
+              </w:rPr>
+              <w:t>Use Case ID:</w:t>
+            </w:r>
+          </w:p>
+        </w:tc>
+        <w:tc>
+          <w:tcPr>
+            <w:tcW w:w="4680" w:type="dxa"/>
+            <w:shd w:val="clear" w:color="auto" w:fill="D9D9D9"/>
+            <w:tcMar>
+              <w:top w:w="100" w:type="dxa"/>
+              <w:left w:w="100" w:type="dxa"/>
+              <w:bottom w:w="100" w:type="dxa"/>
+              <w:right w:w="100" w:type="dxa"/>
+            </w:tcMar>
+          </w:tcPr>
+          <w:p>
+            <w:pPr>
+              <w:spacing w:line="240" w:lineRule="auto"/>
+            </w:pPr>
+            <w:r>
+              <w:t>UC4.6</w:t>
+            </w:r>
+          </w:p>
+        </w:tc>
+      </w:tr>
+      <w:tr>
+        <w:trPr>
+          <w:trHeight w:val="191"/>
+        </w:trPr>
+        <w:tc>
+          <w:tcPr>
+            <w:tcW w:w="4680" w:type="dxa"/>
+            <w:shd w:val="clear" w:color="auto" w:fill="D9D9D9"/>
+            <w:tcMar>
+              <w:top w:w="100" w:type="dxa"/>
+              <w:left w:w="100" w:type="dxa"/>
+              <w:bottom w:w="100" w:type="dxa"/>
+              <w:right w:w="100" w:type="dxa"/>
+            </w:tcMar>
+          </w:tcPr>
+          <w:p>
+            <w:pPr>
+              <w:spacing w:line="240" w:lineRule="auto"/>
+            </w:pPr>
+            <w:r>
+              <w:rPr>
+                <w:b/>
+              </w:rPr>
+              <w:t>Use Case Name:</w:t>
+            </w:r>
+          </w:p>
+        </w:tc>
+        <w:tc>
+          <w:tcPr>
+            <w:tcW w:w="4680" w:type="dxa"/>
+            <w:shd w:val="clear" w:color="auto" w:fill="D9D9D9"/>
+            <w:tcMar>
+              <w:top w:w="100" w:type="dxa"/>
+              <w:left w:w="100" w:type="dxa"/>
+              <w:bottom w:w="100" w:type="dxa"/>
+              <w:right w:w="100" w:type="dxa"/>
+            </w:tcMar>
+          </w:tcPr>
+          <w:p>
+            <w:pPr>
+              <w:spacing w:line="240" w:lineRule="auto"/>
+            </w:pPr>
+            <w:r>
+              <w:t xml:space="preserve">Update </w:t>
+            </w:r>
+            <w:r>
+              <w:t>Student</w:t>
+            </w:r>
+            <w:r>
+              <w:t xml:space="preserve"> Password</w:t>
+            </w:r>
+          </w:p>
+        </w:tc>
+      </w:tr>
+      <w:tr>
+        <w:tc>
+          <w:tcPr>
+            <w:tcW w:w="4680" w:type="dxa"/>
+            <w:tcMar>
+              <w:top w:w="100" w:type="dxa"/>
+              <w:left w:w="100" w:type="dxa"/>
+              <w:bottom w:w="100" w:type="dxa"/>
+              <w:right w:w="100" w:type="dxa"/>
+            </w:tcMar>
+          </w:tcPr>
+          <w:p>
+            <w:pPr>
+              <w:spacing w:line="240" w:lineRule="auto"/>
+            </w:pPr>
+            <w:r>
+              <w:rPr>
+                <w:b/>
+              </w:rPr>
+              <w:t>Actors:</w:t>
+            </w:r>
+          </w:p>
+        </w:tc>
+        <w:tc>
+          <w:tcPr>
+            <w:tcW w:w="4680" w:type="dxa"/>
+            <w:tcMar>
+              <w:top w:w="100" w:type="dxa"/>
+              <w:left w:w="100" w:type="dxa"/>
+              <w:bottom w:w="100" w:type="dxa"/>
+              <w:right w:w="100" w:type="dxa"/>
+            </w:tcMar>
+          </w:tcPr>
+          <w:p>
+            <w:pPr>
+              <w:spacing w:line="240" w:lineRule="auto"/>
+            </w:pPr>
+            <w:r>
+              <w:t>Student</w:t>
+            </w:r>
+          </w:p>
+        </w:tc>
+      </w:tr>
+      <w:tr>
+        <w:tc>
+          <w:tcPr>
+            <w:tcW w:w="4680" w:type="dxa"/>
+            <w:tcMar>
+              <w:top w:w="100" w:type="dxa"/>
+              <w:left w:w="100" w:type="dxa"/>
+              <w:bottom w:w="100" w:type="dxa"/>
+              <w:right w:w="100" w:type="dxa"/>
+            </w:tcMar>
+          </w:tcPr>
+          <w:p>
+            <w:pPr>
+              <w:spacing w:line="240" w:lineRule="auto"/>
+            </w:pPr>
+            <w:r>
+              <w:rPr>
+                <w:b/>
+              </w:rPr>
+              <w:t>Description:</w:t>
+            </w:r>
+          </w:p>
+        </w:tc>
+        <w:tc>
+          <w:tcPr>
+            <w:tcW w:w="4680" w:type="dxa"/>
+            <w:tcMar>
+              <w:top w:w="100" w:type="dxa"/>
+              <w:left w:w="100" w:type="dxa"/>
+              <w:bottom w:w="100" w:type="dxa"/>
+              <w:right w:w="100" w:type="dxa"/>
+            </w:tcMar>
+          </w:tcPr>
+          <w:p>
+            <w:pPr>
+              <w:spacing w:line="240" w:lineRule="auto"/>
+            </w:pPr>
+            <w:r>
+              <w:t>Student</w:t>
+            </w:r>
+            <w:r>
+              <w:t xml:space="preserve"> password field is updated, changing information</w:t>
+            </w:r>
+          </w:p>
+        </w:tc>
+      </w:tr>
+      <w:tr>
+        <w:tc>
+          <w:tcPr>
+            <w:tcW w:w="4680" w:type="dxa"/>
+            <w:tcMar>
+              <w:top w:w="100" w:type="dxa"/>
+              <w:left w:w="100" w:type="dxa"/>
+              <w:bottom w:w="100" w:type="dxa"/>
+              <w:right w:w="100" w:type="dxa"/>
+            </w:tcMar>
+          </w:tcPr>
+          <w:p>
+            <w:pPr>
+              <w:spacing w:line="240" w:lineRule="auto"/>
+            </w:pPr>
+            <w:r>
+              <w:rPr>
+                <w:b/>
+              </w:rPr>
+              <w:t>Trigger: (Optional)</w:t>
+            </w:r>
+          </w:p>
+        </w:tc>
+        <w:tc>
+          <w:tcPr>
+            <w:tcW w:w="4680" w:type="dxa"/>
+            <w:tcMar>
+              <w:top w:w="100" w:type="dxa"/>
+              <w:left w:w="100" w:type="dxa"/>
+              <w:bottom w:w="100" w:type="dxa"/>
+              <w:right w:w="100" w:type="dxa"/>
+            </w:tcMar>
+          </w:tcPr>
+          <w:p>
+            <w:pPr>
+              <w:spacing w:line="240" w:lineRule="auto"/>
+            </w:pPr>
+          </w:p>
+        </w:tc>
+      </w:tr>
+      <w:tr>
+        <w:tc>
+          <w:tcPr>
+            <w:tcW w:w="4680" w:type="dxa"/>
+            <w:tcMar>
+              <w:top w:w="100" w:type="dxa"/>
+              <w:left w:w="100" w:type="dxa"/>
+              <w:bottom w:w="100" w:type="dxa"/>
+              <w:right w:w="100" w:type="dxa"/>
+            </w:tcMar>
+          </w:tcPr>
+          <w:p>
+            <w:pPr>
+              <w:spacing w:line="240" w:lineRule="auto"/>
+            </w:pPr>
+            <w:r>
+              <w:rPr>
+                <w:b/>
+              </w:rPr>
+              <w:t>Preconditions:</w:t>
+            </w:r>
+          </w:p>
+        </w:tc>
+        <w:tc>
+          <w:tcPr>
+            <w:tcW w:w="4680" w:type="dxa"/>
+            <w:tcMar>
+              <w:top w:w="100" w:type="dxa"/>
+              <w:left w:w="100" w:type="dxa"/>
+              <w:bottom w:w="100" w:type="dxa"/>
+              <w:right w:w="100" w:type="dxa"/>
+            </w:tcMar>
+          </w:tcPr>
+          <w:p>
+            <w:pPr>
+              <w:numPr>
+                <w:ilvl w:val="0"/>
+                <w:numId w:val="59"/>
+              </w:numPr>
+              <w:spacing w:line="240" w:lineRule="auto"/>
+              <w:ind w:hanging="360"/>
+              <w:contextualSpacing/>
+            </w:pPr>
+            <w:r>
+              <w:t xml:space="preserve">Student </w:t>
+            </w:r>
+            <w:r>
+              <w:t>must be authenticated in system</w:t>
+            </w:r>
+          </w:p>
+          <w:p>
+            <w:pPr>
+              <w:numPr>
+                <w:ilvl w:val="0"/>
+                <w:numId w:val="59"/>
+              </w:numPr>
+              <w:spacing w:line="240" w:lineRule="auto"/>
+              <w:ind w:hanging="360"/>
+              <w:contextualSpacing/>
+            </w:pPr>
+            <w:r>
+              <w:t>UC 1.9</w:t>
+            </w:r>
+            <w:r>
+              <w:t xml:space="preserve"> (</w:t>
+            </w:r>
+            <w:r>
+              <w:t>Student</w:t>
+            </w:r>
+            <w:r>
+              <w:t xml:space="preserve"> exists)</w:t>
+            </w:r>
+          </w:p>
+        </w:tc>
+      </w:tr>
+      <w:tr>
+        <w:tc>
+          <w:tcPr>
+            <w:tcW w:w="4680" w:type="dxa"/>
+            <w:tcMar>
+              <w:top w:w="100" w:type="dxa"/>
+              <w:left w:w="100" w:type="dxa"/>
+              <w:bottom w:w="100" w:type="dxa"/>
+              <w:right w:w="100" w:type="dxa"/>
+            </w:tcMar>
+          </w:tcPr>
+          <w:p>
+            <w:pPr>
+              <w:spacing w:line="240" w:lineRule="auto"/>
+            </w:pPr>
+            <w:proofErr w:type="spellStart"/>
+            <w:r>
+              <w:rPr>
+                <w:b/>
+              </w:rPr>
+              <w:t>Postconditions</w:t>
+            </w:r>
+            <w:proofErr w:type="spellEnd"/>
+          </w:p>
+        </w:tc>
+        <w:tc>
+          <w:tcPr>
+            <w:tcW w:w="4680" w:type="dxa"/>
+            <w:tcMar>
+              <w:top w:w="100" w:type="dxa"/>
+              <w:left w:w="100" w:type="dxa"/>
+              <w:bottom w:w="100" w:type="dxa"/>
+              <w:right w:w="100" w:type="dxa"/>
+            </w:tcMar>
+          </w:tcPr>
+          <w:p>
+            <w:pPr>
+              <w:spacing w:line="240" w:lineRule="auto"/>
+            </w:pPr>
+            <w:r>
+              <w:t>1.  New emplo</w:t>
+            </w:r>
+            <w:bookmarkStart w:id="0" w:name="_GoBack"/>
+            <w:bookmarkEnd w:id="0"/>
+            <w:r>
+              <w:t>yee information replaces old information in database</w:t>
+            </w:r>
+          </w:p>
+        </w:tc>
+      </w:tr>
+      <w:tr>
+        <w:tc>
+          <w:tcPr>
+            <w:tcW w:w="4680" w:type="dxa"/>
+            <w:tcMar>
+              <w:top w:w="100" w:type="dxa"/>
+              <w:left w:w="100" w:type="dxa"/>
+              <w:bottom w:w="100" w:type="dxa"/>
+              <w:right w:w="100" w:type="dxa"/>
+            </w:tcMar>
+          </w:tcPr>
+          <w:p>
+            <w:pPr>
+              <w:spacing w:line="240" w:lineRule="auto"/>
+            </w:pPr>
+            <w:r>
+              <w:rPr>
+                <w:b/>
+              </w:rPr>
+              <w:t>Notes and Issues:</w:t>
+            </w:r>
+          </w:p>
+        </w:tc>
+        <w:tc>
+          <w:tcPr>
+            <w:tcW w:w="4680" w:type="dxa"/>
+            <w:tcMar>
+              <w:top w:w="100" w:type="dxa"/>
+              <w:left w:w="100" w:type="dxa"/>
+              <w:bottom w:w="100" w:type="dxa"/>
+              <w:right w:w="100" w:type="dxa"/>
+            </w:tcMar>
+          </w:tcPr>
+          <w:p>
+            <w:pPr>
+              <w:spacing w:line="240" w:lineRule="auto"/>
+            </w:pPr>
+            <w:r>
+              <w:t>Specifically updates Password</w:t>
             </w:r>
           </w:p>
         </w:tc>
@@ -34495,6 +36080,7 @@
   <w:style w:type="character" w:default="1" w:styleId="DefaultParagraphFont">
     <w:name w:val="Default Paragraph Font"/>
     <w:uiPriority w:val="1"/>
+    <w:semiHidden/>
     <w:unhideWhenUsed/>
   </w:style>
   <w:style w:type="table" w:default="1" w:styleId="TableNormal">
@@ -35524,6 +37110,17 @@
       <w:szCs w:val="16"/>
     </w:rPr>
   </w:style>
+  <w:style w:type="paragraph" w:styleId="ListParagraph">
+    <w:name w:val="List Paragraph"/>
+    <w:basedOn w:val="Normal"/>
+    <w:uiPriority w:val="34"/>
+    <w:qFormat/>
+    <w:rsid w:val="00752401"/>
+    <w:pPr>
+      <w:ind w:left="720"/>
+      <w:contextualSpacing/>
+    </w:pPr>
+  </w:style>
 </w:styles>
 </file>
 
@@ -35790,6 +37387,7 @@
   <w:style w:type="character" w:default="1" w:styleId="DefaultParagraphFont">
     <w:name w:val="Default Paragraph Font"/>
     <w:uiPriority w:val="1"/>
+    <w:semiHidden/>
     <w:unhideWhenUsed/>
   </w:style>
   <w:style w:type="table" w:default="1" w:styleId="TableNormal">
@@ -36819,6 +38417,17 @@
       <w:szCs w:val="16"/>
     </w:rPr>
   </w:style>
+  <w:style w:type="paragraph" w:styleId="ListParagraph">
+    <w:name w:val="List Paragraph"/>
+    <w:basedOn w:val="Normal"/>
+    <w:uiPriority w:val="34"/>
+    <w:qFormat/>
+    <w:rsid w:val="00752401"/>
+    <w:pPr>
+      <w:ind w:left="720"/>
+      <w:contextualSpacing/>
+    </w:pPr>
+  </w:style>
 </w:styles>
 </file>
 

</xml_diff>